<commit_message>
Made all visual setings apply to all boids
Made all visual settings apply to all boids unless Highlight Boids is selected
</commit_message>
<xml_diff>
--- a/Drafts/Computer Science NEA Design.docx
+++ b/Drafts/Computer Science NEA Design.docx
@@ -2,32 +2,6 @@
 <file path=word/document.xml><?xml version="1.0" encoding="utf-8"?>
 <w:document xmlns:w="http://schemas.openxmlformats.org/wordprocessingml/2006/main">
   <w:body>
-    <w:p>
-      <w:pPr>
-        <w:spacing w:before="0" w:after="200" w:line="276"/>
-        <w:ind w:right="0" w:left="0" w:firstLine="0"/>
-        <w:jc w:val="left"/>
-        <w:rPr>
-          <w:rFonts w:ascii="Calibri" w:hAnsi="Calibri" w:cs="Calibri" w:eastAsia="Calibri"/>
-          <w:color w:val="auto"/>
-          <w:spacing w:val="0"/>
-          <w:position w:val="0"/>
-          <w:sz w:val="22"/>
-          <w:shd w:fill="auto" w:val="clear"/>
-        </w:rPr>
-      </w:pPr>
-      <w:r>
-        <w:rPr>
-          <w:rFonts w:ascii="Calibri" w:hAnsi="Calibri" w:cs="Calibri" w:eastAsia="Calibri"/>
-          <w:color w:val="auto"/>
-          <w:spacing w:val="0"/>
-          <w:position w:val="0"/>
-          <w:sz w:val="22"/>
-          <w:shd w:fill="auto" w:val="clear"/>
-        </w:rPr>
-        <w:t xml:space="preserve">!!NOT FINISHED!!</w:t>
-      </w:r>
-    </w:p>
     <w:p>
       <w:pPr>
         <w:spacing w:before="0" w:after="200" w:line="276"/>

</xml_diff>